<commit_message>
Sign up & Sign in screens added
</commit_message>
<xml_diff>
--- a/notes.docx
+++ b/notes.docx
@@ -26,6 +26,18 @@
         </w:numPr>
       </w:pPr>
       <w:r>
+        <w:t>Get started.</w:t>
+      </w:r>
+    </w:p>
+    <w:p>
+      <w:pPr>
+        <w:pStyle w:val="ListParagraph"/>
+        <w:numPr>
+          <w:ilvl w:val="1"/>
+          <w:numId w:val="3"/>
+        </w:numPr>
+      </w:pPr>
+      <w:r>
         <w:rPr>
           <w:lang w:val="en-US"/>
         </w:rPr>
@@ -70,12 +82,290 @@
       <w:r>
         <w:t xml:space="preserve">Verification </w:t>
       </w:r>
-    </w:p>
-    <w:p>
-      <w:pPr>
-        <w:pStyle w:val="ListParagraph"/>
-        <w:ind w:left="768"/>
-      </w:pPr>
+      <w:r>
+        <w:t>(Dialog is preferred).</w:t>
+      </w:r>
+    </w:p>
+    <w:p>
+      <w:pPr>
+        <w:pStyle w:val="ListParagraph"/>
+        <w:numPr>
+          <w:ilvl w:val="1"/>
+          <w:numId w:val="3"/>
+        </w:numPr>
+      </w:pPr>
+      <w:r>
+        <w:t>Home (All users).</w:t>
+      </w:r>
+    </w:p>
+    <w:p>
+      <w:pPr>
+        <w:pStyle w:val="ListParagraph"/>
+        <w:numPr>
+          <w:ilvl w:val="1"/>
+          <w:numId w:val="3"/>
+        </w:numPr>
+      </w:pPr>
+      <w:r>
+        <w:t xml:space="preserve">Profile (contains the information of </w:t>
+      </w:r>
+      <w:r>
+        <w:rPr>
+          <w:lang w:val="en-US"/>
+        </w:rPr>
+        <w:t>About</w:t>
+      </w:r>
+      <w:r>
+        <w:rPr>
+          <w:lang w:val="en-US"/>
+        </w:rPr>
+        <w:t>,</w:t>
+      </w:r>
+      <w:r>
+        <w:t xml:space="preserve"> </w:t>
+      </w:r>
+      <w:r>
+        <w:rPr>
+          <w:lang w:val="en-US"/>
+        </w:rPr>
+        <w:t>Projects</w:t>
+      </w:r>
+      <w:r>
+        <w:rPr>
+          <w:lang w:val="en-US"/>
+        </w:rPr>
+        <w:t>,</w:t>
+      </w:r>
+      <w:r>
+        <w:rPr>
+          <w:lang w:val="en-US"/>
+        </w:rPr>
+        <w:t xml:space="preserve"> </w:t>
+      </w:r>
+      <w:r>
+        <w:rPr>
+          <w:lang w:val="en-US"/>
+        </w:rPr>
+        <w:t>Skills</w:t>
+      </w:r>
+      <w:r>
+        <w:rPr>
+          <w:lang w:val="en-US"/>
+        </w:rPr>
+        <w:t xml:space="preserve">, </w:t>
+      </w:r>
+      <w:r>
+        <w:rPr>
+          <w:lang w:val="en-US"/>
+        </w:rPr>
+        <w:t>Education</w:t>
+      </w:r>
+      <w:r>
+        <w:rPr>
+          <w:lang w:val="en-US"/>
+        </w:rPr>
+        <w:t xml:space="preserve"> and social media</w:t>
+      </w:r>
+      <w:r>
+        <w:t>).</w:t>
+      </w:r>
+    </w:p>
+    <w:p>
+      <w:pPr>
+        <w:pStyle w:val="ListParagraph"/>
+        <w:numPr>
+          <w:ilvl w:val="1"/>
+          <w:numId w:val="3"/>
+        </w:numPr>
+      </w:pPr>
+      <w:r>
+        <w:rPr>
+          <w:lang w:val="en-US"/>
+        </w:rPr>
+        <w:t>About</w:t>
+      </w:r>
+      <w:r>
+        <w:rPr>
+          <w:lang w:val="en-US"/>
+        </w:rPr>
+        <w:t>.</w:t>
+      </w:r>
+    </w:p>
+    <w:p>
+      <w:pPr>
+        <w:pStyle w:val="ListParagraph"/>
+        <w:numPr>
+          <w:ilvl w:val="1"/>
+          <w:numId w:val="3"/>
+        </w:numPr>
+      </w:pPr>
+      <w:r>
+        <w:rPr>
+          <w:lang w:val="en-US"/>
+        </w:rPr>
+        <w:t>Projects.</w:t>
+      </w:r>
+    </w:p>
+    <w:p>
+      <w:pPr>
+        <w:pStyle w:val="ListParagraph"/>
+        <w:numPr>
+          <w:ilvl w:val="1"/>
+          <w:numId w:val="3"/>
+        </w:numPr>
+      </w:pPr>
+      <w:r>
+        <w:rPr>
+          <w:lang w:val="en-US"/>
+        </w:rPr>
+        <w:t>Skills.</w:t>
+      </w:r>
+    </w:p>
+    <w:p>
+      <w:pPr>
+        <w:pStyle w:val="ListParagraph"/>
+        <w:numPr>
+          <w:ilvl w:val="1"/>
+          <w:numId w:val="3"/>
+        </w:numPr>
+      </w:pPr>
+      <w:r>
+        <w:rPr>
+          <w:lang w:val="en-US"/>
+        </w:rPr>
+        <w:t>Education.</w:t>
+      </w:r>
+    </w:p>
+    <w:p>
+      <w:pPr>
+        <w:pStyle w:val="ListParagraph"/>
+        <w:numPr>
+          <w:ilvl w:val="1"/>
+          <w:numId w:val="3"/>
+        </w:numPr>
+      </w:pPr>
+      <w:r>
+        <w:rPr>
+          <w:lang w:val="en-US"/>
+        </w:rPr>
+        <w:t>Social media.</w:t>
+      </w:r>
+    </w:p>
+    <w:p>
+      <w:pPr>
+        <w:pStyle w:val="ListParagraph"/>
+        <w:numPr>
+          <w:ilvl w:val="0"/>
+          <w:numId w:val="2"/>
+        </w:numPr>
+      </w:pPr>
+      <w:r>
+        <w:t>Botto Sheet to:</w:t>
+      </w:r>
+    </w:p>
+    <w:p>
+      <w:pPr>
+        <w:pStyle w:val="ListParagraph"/>
+        <w:numPr>
+          <w:ilvl w:val="1"/>
+          <w:numId w:val="5"/>
+        </w:numPr>
+        <w:rPr>
+          <w:rFonts w:hint="cs"/>
+          <w:rtl/>
+        </w:rPr>
+      </w:pPr>
+      <w:r>
+        <w:t>Add or edit about.</w:t>
+      </w:r>
+    </w:p>
+    <w:p>
+      <w:pPr>
+        <w:pStyle w:val="ListParagraph"/>
+        <w:numPr>
+          <w:ilvl w:val="1"/>
+          <w:numId w:val="5"/>
+        </w:numPr>
+        <w:rPr>
+          <w:rFonts w:hint="cs"/>
+          <w:rtl/>
+        </w:rPr>
+      </w:pPr>
+      <w:r>
+        <w:t xml:space="preserve">Add or edit </w:t>
+      </w:r>
+      <w:r>
+        <w:t>project</w:t>
+      </w:r>
+      <w:r>
+        <w:t>.</w:t>
+      </w:r>
+    </w:p>
+    <w:p>
+      <w:pPr>
+        <w:pStyle w:val="ListParagraph"/>
+        <w:numPr>
+          <w:ilvl w:val="1"/>
+          <w:numId w:val="5"/>
+        </w:numPr>
+        <w:rPr>
+          <w:rFonts w:hint="cs"/>
+          <w:rtl/>
+        </w:rPr>
+      </w:pPr>
+      <w:r>
+        <w:t xml:space="preserve">Add or edit </w:t>
+      </w:r>
+      <w:r>
+        <w:t>skill</w:t>
+      </w:r>
+      <w:r>
+        <w:t>.</w:t>
+      </w:r>
+    </w:p>
+    <w:p>
+      <w:pPr>
+        <w:pStyle w:val="ListParagraph"/>
+        <w:numPr>
+          <w:ilvl w:val="1"/>
+          <w:numId w:val="5"/>
+        </w:numPr>
+        <w:rPr>
+          <w:rFonts w:hint="cs"/>
+          <w:rtl/>
+        </w:rPr>
+      </w:pPr>
+      <w:r>
+        <w:t xml:space="preserve">Add or edit </w:t>
+      </w:r>
+      <w:r>
+        <w:t>education</w:t>
+      </w:r>
+      <w:r>
+        <w:t>.</w:t>
+      </w:r>
+    </w:p>
+    <w:p>
+      <w:pPr>
+        <w:pStyle w:val="ListParagraph"/>
+        <w:numPr>
+          <w:ilvl w:val="1"/>
+          <w:numId w:val="5"/>
+        </w:numPr>
+        <w:rPr>
+          <w:rFonts w:hint="cs"/>
+          <w:rtl/>
+        </w:rPr>
+      </w:pPr>
+      <w:r>
+        <w:t xml:space="preserve">Add or edit </w:t>
+      </w:r>
+      <w:r>
+        <w:t>social media</w:t>
+      </w:r>
+      <w:r>
+        <w:t>.</w:t>
+      </w:r>
     </w:p>
     <w:sectPr>
       <w:pgSz w:w="12240" w:h="15840"/>
@@ -90,6 +380,178 @@
 <file path=word/numbering.xml><?xml version="1.0" encoding="utf-8"?>
 <w:numbering xmlns:wpc="http://schemas.microsoft.com/office/word/2010/wordprocessingCanvas" xmlns:cx="http://schemas.microsoft.com/office/drawing/2014/chartex" xmlns:cx1="http://schemas.microsoft.com/office/drawing/2015/9/8/chartex" xmlns:cx2="http://schemas.microsoft.com/office/drawing/2015/10/21/chartex" xmlns:cx3="http://schemas.microsoft.com/office/drawing/2016/5/9/chartex" xmlns:cx4="http://schemas.microsoft.com/office/drawing/2016/5/10/chartex" xmlns:cx5="http://schemas.microsoft.com/office/drawing/2016/5/11/chartex" xmlns:cx6="http://schemas.microsoft.com/office/drawing/2016/5/12/chartex" xmlns:cx7="http://schemas.microsoft.com/office/drawing/2016/5/13/chartex" xmlns:cx8="http://schemas.microsoft.com/office/drawing/2016/5/14/chartex" xmlns:mc="http://schemas.openxmlformats.org/markup-compatibility/2006" xmlns:aink="http://schemas.microsoft.com/office/drawing/2016/ink" xmlns:am3d="http://schemas.microsoft.com/office/drawing/2017/model3d" xmlns:o="urn:schemas-microsoft-com:office:office" xmlns:oel="http://schemas.microsoft.com/office/2019/extlst" xmlns:r="http://schemas.openxmlformats.org/officeDocument/2006/relationships" xmlns:m="http://schemas.openxmlformats.org/officeDocument/2006/math" xmlns:v="urn:schemas-microsoft-com:vml" xmlns:wp14="http://schemas.microsoft.com/office/word/2010/wordprocessingDrawing" xmlns:wp="http://schemas.openxmlformats.org/drawingml/2006/wordprocessingDrawing" xmlns:w10="urn:schemas-microsoft-com:office:word" xmlns:w="http://schemas.openxmlformats.org/wordprocessingml/2006/main" xmlns:w14="http://schemas.microsoft.com/office/word/2010/wordml" xmlns:w15="http://schemas.microsoft.com/office/word/2012/wordml" xmlns:w16cex="http://schemas.microsoft.com/office/word/2018/wordml/cex" xmlns:w16cid="http://schemas.microsoft.com/office/word/2016/wordml/cid" xmlns:w16="http://schemas.microsoft.com/office/word/2018/wordml" xmlns:w16sdtdh="http://schemas.microsoft.com/office/word/2020/wordml/sdtdatahash" xmlns:w16se="http://schemas.microsoft.com/office/word/2015/wordml/symex" xmlns:wpg="http://schemas.microsoft.com/office/word/2010/wordprocessingGroup" xmlns:wpi="http://schemas.microsoft.com/office/word/2010/wordprocessingInk" xmlns:wne="http://schemas.microsoft.com/office/word/2006/wordml" xmlns:wps="http://schemas.microsoft.com/office/word/2010/wordprocessingShape" mc:Ignorable="w14 w15 w16se w16cid w16 w16cex w16sdtdh wp14">
   <w:abstractNum w:abstractNumId="0" w15:restartNumberingAfterBreak="0">
+    <w:nsid w:val="03F87A51"/>
+    <w:multiLevelType w:val="hybridMultilevel"/>
+    <w:tmpl w:val="A7B8AE32"/>
+    <w:lvl w:ilvl="0" w:tplc="1009000F">
+      <w:start w:val="1"/>
+      <w:numFmt w:val="decimal"/>
+      <w:lvlText w:val="%1."/>
+      <w:lvlJc w:val="left"/>
+      <w:pPr>
+        <w:ind w:left="768" w:hanging="360"/>
+      </w:pPr>
+    </w:lvl>
+    <w:lvl w:ilvl="1" w:tplc="1009000F">
+      <w:start w:val="1"/>
+      <w:numFmt w:val="decimal"/>
+      <w:lvlText w:val="%2."/>
+      <w:lvlJc w:val="left"/>
+      <w:pPr>
+        <w:ind w:left="1488" w:hanging="360"/>
+      </w:pPr>
+    </w:lvl>
+    <w:lvl w:ilvl="2" w:tplc="1009001B" w:tentative="1">
+      <w:start w:val="1"/>
+      <w:numFmt w:val="lowerRoman"/>
+      <w:lvlText w:val="%3."/>
+      <w:lvlJc w:val="right"/>
+      <w:pPr>
+        <w:ind w:left="2208" w:hanging="180"/>
+      </w:pPr>
+    </w:lvl>
+    <w:lvl w:ilvl="3" w:tplc="1009000F" w:tentative="1">
+      <w:start w:val="1"/>
+      <w:numFmt w:val="decimal"/>
+      <w:lvlText w:val="%4."/>
+      <w:lvlJc w:val="left"/>
+      <w:pPr>
+        <w:ind w:left="2928" w:hanging="360"/>
+      </w:pPr>
+    </w:lvl>
+    <w:lvl w:ilvl="4" w:tplc="10090019" w:tentative="1">
+      <w:start w:val="1"/>
+      <w:numFmt w:val="lowerLetter"/>
+      <w:lvlText w:val="%5."/>
+      <w:lvlJc w:val="left"/>
+      <w:pPr>
+        <w:ind w:left="3648" w:hanging="360"/>
+      </w:pPr>
+    </w:lvl>
+    <w:lvl w:ilvl="5" w:tplc="1009001B" w:tentative="1">
+      <w:start w:val="1"/>
+      <w:numFmt w:val="lowerRoman"/>
+      <w:lvlText w:val="%6."/>
+      <w:lvlJc w:val="right"/>
+      <w:pPr>
+        <w:ind w:left="4368" w:hanging="180"/>
+      </w:pPr>
+    </w:lvl>
+    <w:lvl w:ilvl="6" w:tplc="1009000F" w:tentative="1">
+      <w:start w:val="1"/>
+      <w:numFmt w:val="decimal"/>
+      <w:lvlText w:val="%7."/>
+      <w:lvlJc w:val="left"/>
+      <w:pPr>
+        <w:ind w:left="5088" w:hanging="360"/>
+      </w:pPr>
+    </w:lvl>
+    <w:lvl w:ilvl="7" w:tplc="10090019" w:tentative="1">
+      <w:start w:val="1"/>
+      <w:numFmt w:val="lowerLetter"/>
+      <w:lvlText w:val="%8."/>
+      <w:lvlJc w:val="left"/>
+      <w:pPr>
+        <w:ind w:left="5808" w:hanging="360"/>
+      </w:pPr>
+    </w:lvl>
+    <w:lvl w:ilvl="8" w:tplc="1009001B" w:tentative="1">
+      <w:start w:val="1"/>
+      <w:numFmt w:val="lowerRoman"/>
+      <w:lvlText w:val="%9."/>
+      <w:lvlJc w:val="right"/>
+      <w:pPr>
+        <w:ind w:left="6528" w:hanging="180"/>
+      </w:pPr>
+    </w:lvl>
+  </w:abstractNum>
+  <w:abstractNum w:abstractNumId="1" w15:restartNumberingAfterBreak="0">
+    <w:nsid w:val="0734778C"/>
+    <w:multiLevelType w:val="hybridMultilevel"/>
+    <w:tmpl w:val="4FB2F180"/>
+    <w:lvl w:ilvl="0" w:tplc="FFFFFFFF">
+      <w:start w:val="1"/>
+      <w:numFmt w:val="upperLetter"/>
+      <w:lvlText w:val="%1."/>
+      <w:lvlJc w:val="left"/>
+      <w:pPr>
+        <w:ind w:left="768" w:hanging="360"/>
+      </w:pPr>
+    </w:lvl>
+    <w:lvl w:ilvl="1" w:tplc="1009000F">
+      <w:start w:val="1"/>
+      <w:numFmt w:val="decimal"/>
+      <w:lvlText w:val="%2."/>
+      <w:lvlJc w:val="left"/>
+      <w:pPr>
+        <w:ind w:left="1488" w:hanging="360"/>
+      </w:pPr>
+    </w:lvl>
+    <w:lvl w:ilvl="2" w:tplc="FFFFFFFF" w:tentative="1">
+      <w:start w:val="1"/>
+      <w:numFmt w:val="lowerRoman"/>
+      <w:lvlText w:val="%3."/>
+      <w:lvlJc w:val="right"/>
+      <w:pPr>
+        <w:ind w:left="2208" w:hanging="180"/>
+      </w:pPr>
+    </w:lvl>
+    <w:lvl w:ilvl="3" w:tplc="FFFFFFFF" w:tentative="1">
+      <w:start w:val="1"/>
+      <w:numFmt w:val="decimal"/>
+      <w:lvlText w:val="%4."/>
+      <w:lvlJc w:val="left"/>
+      <w:pPr>
+        <w:ind w:left="2928" w:hanging="360"/>
+      </w:pPr>
+    </w:lvl>
+    <w:lvl w:ilvl="4" w:tplc="FFFFFFFF" w:tentative="1">
+      <w:start w:val="1"/>
+      <w:numFmt w:val="lowerLetter"/>
+      <w:lvlText w:val="%5."/>
+      <w:lvlJc w:val="left"/>
+      <w:pPr>
+        <w:ind w:left="3648" w:hanging="360"/>
+      </w:pPr>
+    </w:lvl>
+    <w:lvl w:ilvl="5" w:tplc="FFFFFFFF" w:tentative="1">
+      <w:start w:val="1"/>
+      <w:numFmt w:val="lowerRoman"/>
+      <w:lvlText w:val="%6."/>
+      <w:lvlJc w:val="right"/>
+      <w:pPr>
+        <w:ind w:left="4368" w:hanging="180"/>
+      </w:pPr>
+    </w:lvl>
+    <w:lvl w:ilvl="6" w:tplc="FFFFFFFF" w:tentative="1">
+      <w:start w:val="1"/>
+      <w:numFmt w:val="decimal"/>
+      <w:lvlText w:val="%7."/>
+      <w:lvlJc w:val="left"/>
+      <w:pPr>
+        <w:ind w:left="5088" w:hanging="360"/>
+      </w:pPr>
+    </w:lvl>
+    <w:lvl w:ilvl="7" w:tplc="FFFFFFFF" w:tentative="1">
+      <w:start w:val="1"/>
+      <w:numFmt w:val="lowerLetter"/>
+      <w:lvlText w:val="%8."/>
+      <w:lvlJc w:val="left"/>
+      <w:pPr>
+        <w:ind w:left="5808" w:hanging="360"/>
+      </w:pPr>
+    </w:lvl>
+    <w:lvl w:ilvl="8" w:tplc="FFFFFFFF" w:tentative="1">
+      <w:start w:val="1"/>
+      <w:numFmt w:val="lowerRoman"/>
+      <w:lvlText w:val="%9."/>
+      <w:lvlJc w:val="right"/>
+      <w:pPr>
+        <w:ind w:left="6528" w:hanging="180"/>
+      </w:pPr>
+    </w:lvl>
+  </w:abstractNum>
+  <w:abstractNum w:abstractNumId="2" w15:restartNumberingAfterBreak="0">
     <w:nsid w:val="19C55ED2"/>
     <w:multiLevelType w:val="hybridMultilevel"/>
     <w:tmpl w:val="AC42D110"/>
@@ -175,10 +637,10 @@
       </w:pPr>
     </w:lvl>
   </w:abstractNum>
-  <w:abstractNum w:abstractNumId="1" w15:restartNumberingAfterBreak="0">
+  <w:abstractNum w:abstractNumId="3" w15:restartNumberingAfterBreak="0">
     <w:nsid w:val="5C100FC5"/>
     <w:multiLevelType w:val="hybridMultilevel"/>
-    <w:tmpl w:val="C9D0B668"/>
+    <w:tmpl w:val="F7344556"/>
     <w:lvl w:ilvl="0" w:tplc="FFFFFFFF">
       <w:start w:val="1"/>
       <w:numFmt w:val="upperLetter"/>
@@ -261,10 +723,10 @@
       </w:pPr>
     </w:lvl>
   </w:abstractNum>
-  <w:abstractNum w:abstractNumId="2" w15:restartNumberingAfterBreak="0">
+  <w:abstractNum w:abstractNumId="4" w15:restartNumberingAfterBreak="0">
     <w:nsid w:val="6B03338F"/>
     <w:multiLevelType w:val="hybridMultilevel"/>
-    <w:tmpl w:val="6F6E397E"/>
+    <w:tmpl w:val="F1E45AC8"/>
     <w:lvl w:ilvl="0" w:tplc="10090015">
       <w:start w:val="1"/>
       <w:numFmt w:val="upperLetter"/>
@@ -348,12 +810,18 @@
     </w:lvl>
   </w:abstractNum>
   <w:num w:numId="1" w16cid:durableId="195392523">
+    <w:abstractNumId w:val="2"/>
+  </w:num>
+  <w:num w:numId="2" w16cid:durableId="1594826796">
+    <w:abstractNumId w:val="4"/>
+  </w:num>
+  <w:num w:numId="3" w16cid:durableId="593973539">
+    <w:abstractNumId w:val="3"/>
+  </w:num>
+  <w:num w:numId="4" w16cid:durableId="1361978353">
     <w:abstractNumId w:val="0"/>
   </w:num>
-  <w:num w:numId="2" w16cid:durableId="1594826796">
-    <w:abstractNumId w:val="2"/>
-  </w:num>
-  <w:num w:numId="3" w16cid:durableId="593973539">
+  <w:num w:numId="5" w16cid:durableId="13532109">
     <w:abstractNumId w:val="1"/>
   </w:num>
 </w:numbering>

</xml_diff>

<commit_message>
Part of profile page is added
</commit_message>
<xml_diff>
--- a/notes.docx
+++ b/notes.docx
@@ -24,9 +24,16 @@
           <w:ilvl w:val="1"/>
           <w:numId w:val="3"/>
         </w:numPr>
-      </w:pPr>
-      <w:r>
-        <w:t>Get started.</w:t>
+        <w:rPr>
+          <w:highlight w:val="green"/>
+        </w:rPr>
+      </w:pPr>
+      <w:r>
+        <w:rPr>
+          <w:highlight w:val="green"/>
+          <w:lang w:val="en-US"/>
+        </w:rPr>
+        <w:t>Sign up.</w:t>
       </w:r>
     </w:p>
     <w:p>
@@ -36,12 +43,16 @@
           <w:ilvl w:val="1"/>
           <w:numId w:val="3"/>
         </w:numPr>
-      </w:pPr>
-      <w:r>
-        <w:rPr>
+        <w:rPr>
+          <w:highlight w:val="green"/>
+        </w:rPr>
+      </w:pPr>
+      <w:r>
+        <w:rPr>
+          <w:highlight w:val="green"/>
           <w:lang w:val="en-US"/>
         </w:rPr>
-        <w:t>Sign up.</w:t>
+        <w:t>Sign in.</w:t>
       </w:r>
     </w:p>
     <w:p>
@@ -53,10 +64,7 @@
         </w:numPr>
       </w:pPr>
       <w:r>
-        <w:rPr>
-          <w:lang w:val="en-US"/>
-        </w:rPr>
-        <w:t>Sign in.</w:t>
+        <w:t>Reset password.</w:t>
       </w:r>
     </w:p>
     <w:p>
@@ -68,7 +76,10 @@
         </w:numPr>
       </w:pPr>
       <w:r>
-        <w:t>Reset password.</w:t>
+        <w:t xml:space="preserve">Verification </w:t>
+      </w:r>
+      <w:r>
+        <w:t>(Dialog is preferred).</w:t>
       </w:r>
     </w:p>
     <w:p>
@@ -80,10 +91,7 @@
         </w:numPr>
       </w:pPr>
       <w:r>
-        <w:t xml:space="preserve">Verification </w:t>
-      </w:r>
-      <w:r>
-        <w:t>(Dialog is preferred).</w:t>
+        <w:t>Home (All users).</w:t>
       </w:r>
     </w:p>
     <w:p>
@@ -95,7 +103,51 @@
         </w:numPr>
       </w:pPr>
       <w:r>
-        <w:t>Home (All users).</w:t>
+        <w:t xml:space="preserve">Profile (contains the information of </w:t>
+      </w:r>
+      <w:r>
+        <w:rPr>
+          <w:lang w:val="en-US"/>
+        </w:rPr>
+        <w:t>About,</w:t>
+      </w:r>
+      <w:r>
+        <w:t xml:space="preserve"> </w:t>
+      </w:r>
+      <w:r>
+        <w:rPr>
+          <w:lang w:val="en-US"/>
+        </w:rPr>
+        <w:t>Projects,</w:t>
+      </w:r>
+      <w:r>
+        <w:rPr>
+          <w:lang w:val="en-US"/>
+        </w:rPr>
+        <w:t xml:space="preserve"> </w:t>
+      </w:r>
+      <w:r>
+        <w:rPr>
+          <w:lang w:val="en-US"/>
+        </w:rPr>
+        <w:t xml:space="preserve">Skills, </w:t>
+      </w:r>
+      <w:proofErr w:type="gramStart"/>
+      <w:r>
+        <w:rPr>
+          <w:lang w:val="en-US"/>
+        </w:rPr>
+        <w:t>Education</w:t>
+      </w:r>
+      <w:proofErr w:type="gramEnd"/>
+      <w:r>
+        <w:rPr>
+          <w:lang w:val="en-US"/>
+        </w:rPr>
+        <w:t xml:space="preserve"> and social media</w:t>
+      </w:r>
+      <w:r>
+        <w:t>).</w:t>
       </w:r>
     </w:p>
     <w:p>
@@ -107,9 +159,6 @@
         </w:numPr>
       </w:pPr>
       <w:r>
-        <w:t xml:space="preserve">Profile (contains the information of </w:t>
-      </w:r>
-      <w:r>
         <w:rPr>
           <w:lang w:val="en-US"/>
         </w:rPr>
@@ -119,55 +168,7 @@
         <w:rPr>
           <w:lang w:val="en-US"/>
         </w:rPr>
-        <w:t>,</w:t>
-      </w:r>
-      <w:r>
-        <w:t xml:space="preserve"> </w:t>
-      </w:r>
-      <w:r>
-        <w:rPr>
-          <w:lang w:val="en-US"/>
-        </w:rPr>
-        <w:t>Projects</w:t>
-      </w:r>
-      <w:r>
-        <w:rPr>
-          <w:lang w:val="en-US"/>
-        </w:rPr>
-        <w:t>,</w:t>
-      </w:r>
-      <w:r>
-        <w:rPr>
-          <w:lang w:val="en-US"/>
-        </w:rPr>
-        <w:t xml:space="preserve"> </w:t>
-      </w:r>
-      <w:r>
-        <w:rPr>
-          <w:lang w:val="en-US"/>
-        </w:rPr>
-        <w:t>Skills</w:t>
-      </w:r>
-      <w:r>
-        <w:rPr>
-          <w:lang w:val="en-US"/>
-        </w:rPr>
-        <w:t xml:space="preserve">, </w:t>
-      </w:r>
-      <w:r>
-        <w:rPr>
-          <w:lang w:val="en-US"/>
-        </w:rPr>
-        <w:t>Education</w:t>
-      </w:r>
-      <w:r>
-        <w:rPr>
-          <w:lang w:val="en-US"/>
-        </w:rPr>
-        <w:t xml:space="preserve"> and social media</w:t>
-      </w:r>
-      <w:r>
-        <w:t>).</w:t>
+        <w:t>.</w:t>
       </w:r>
     </w:p>
     <w:p>
@@ -182,13 +183,7 @@
         <w:rPr>
           <w:lang w:val="en-US"/>
         </w:rPr>
-        <w:t>About</w:t>
-      </w:r>
-      <w:r>
-        <w:rPr>
-          <w:lang w:val="en-US"/>
-        </w:rPr>
-        <w:t>.</w:t>
+        <w:t>Projects.</w:t>
       </w:r>
     </w:p>
     <w:p>
@@ -203,7 +198,7 @@
         <w:rPr>
           <w:lang w:val="en-US"/>
         </w:rPr>
-        <w:t>Projects.</w:t>
+        <w:t>Skills.</w:t>
       </w:r>
     </w:p>
     <w:p>
@@ -218,7 +213,7 @@
         <w:rPr>
           <w:lang w:val="en-US"/>
         </w:rPr>
-        <w:t>Skills.</w:t>
+        <w:t>Education.</w:t>
       </w:r>
     </w:p>
     <w:p>
@@ -233,21 +228,6 @@
         <w:rPr>
           <w:lang w:val="en-US"/>
         </w:rPr>
-        <w:t>Education.</w:t>
-      </w:r>
-    </w:p>
-    <w:p>
-      <w:pPr>
-        <w:pStyle w:val="ListParagraph"/>
-        <w:numPr>
-          <w:ilvl w:val="1"/>
-          <w:numId w:val="3"/>
-        </w:numPr>
-      </w:pPr>
-      <w:r>
-        <w:rPr>
-          <w:lang w:val="en-US"/>
-        </w:rPr>
         <w:t>Social media.</w:t>
       </w:r>
     </w:p>
@@ -260,7 +240,19 @@
         </w:numPr>
       </w:pPr>
       <w:r>
-        <w:t>Botto Sheet to:</w:t>
+        <w:t>Botto</w:t>
+      </w:r>
+      <w:r>
+        <w:t>m</w:t>
+      </w:r>
+      <w:r>
+        <w:t xml:space="preserve"> Sheet </w:t>
+      </w:r>
+      <w:r>
+        <w:t>list</w:t>
+      </w:r>
+      <w:r>
+        <w:t>:</w:t>
       </w:r>
     </w:p>
     <w:p>
@@ -271,7 +263,6 @@
           <w:numId w:val="5"/>
         </w:numPr>
         <w:rPr>
-          <w:rFonts w:hint="cs"/>
           <w:rtl/>
         </w:rPr>
       </w:pPr>
@@ -287,7 +278,6 @@
           <w:numId w:val="5"/>
         </w:numPr>
         <w:rPr>
-          <w:rFonts w:hint="cs"/>
           <w:rtl/>
         </w:rPr>
       </w:pPr>
@@ -309,7 +299,6 @@
           <w:numId w:val="5"/>
         </w:numPr>
         <w:rPr>
-          <w:rFonts w:hint="cs"/>
           <w:rtl/>
         </w:rPr>
       </w:pPr>
@@ -331,7 +320,6 @@
           <w:numId w:val="5"/>
         </w:numPr>
         <w:rPr>
-          <w:rFonts w:hint="cs"/>
           <w:rtl/>
         </w:rPr>
       </w:pPr>
@@ -353,7 +341,6 @@
           <w:numId w:val="5"/>
         </w:numPr>
         <w:rPr>
-          <w:rFonts w:hint="cs"/>
           <w:rtl/>
         </w:rPr>
       </w:pPr>

</xml_diff>

<commit_message>
Profile screen is completed as UI
</commit_message>
<xml_diff>
--- a/notes.docx
+++ b/notes.docx
@@ -130,21 +130,7 @@
         <w:rPr>
           <w:lang w:val="en-US"/>
         </w:rPr>
-        <w:t xml:space="preserve">Skills, </w:t>
-      </w:r>
-      <w:proofErr w:type="gramStart"/>
-      <w:r>
-        <w:rPr>
-          <w:lang w:val="en-US"/>
-        </w:rPr>
-        <w:t>Education</w:t>
-      </w:r>
-      <w:proofErr w:type="gramEnd"/>
-      <w:r>
-        <w:rPr>
-          <w:lang w:val="en-US"/>
-        </w:rPr>
-        <w:t xml:space="preserve"> and social media</w:t>
+        <w:t>Skills, Education and social media</w:t>
       </w:r>
       <w:r>
         <w:t>).</w:t>
@@ -163,6 +149,20 @@
           <w:lang w:val="en-US"/>
         </w:rPr>
         <w:t>About</w:t>
+      </w:r>
+      <w:r>
+        <w:rPr>
+          <w:rFonts w:hint="cs"/>
+          <w:rtl/>
+          <w:lang w:val="en-US"/>
+        </w:rPr>
+        <w:t xml:space="preserve"> </w:t>
+      </w:r>
+      <w:r>
+        <w:rPr>
+          <w:lang w:val="en-US"/>
+        </w:rPr>
+        <w:t xml:space="preserve"> (Direct)</w:t>
       </w:r>
       <w:r>
         <w:rPr>

</xml_diff>

<commit_message>
NavBar and the floatinActionButton are added.
</commit_message>
<xml_diff>
--- a/notes.docx
+++ b/notes.docx
@@ -101,38 +101,56 @@
           <w:ilvl w:val="1"/>
           <w:numId w:val="3"/>
         </w:numPr>
-      </w:pPr>
-      <w:r>
+        <w:rPr>
+          <w:highlight w:val="green"/>
+        </w:rPr>
+      </w:pPr>
+      <w:r>
+        <w:rPr>
+          <w:highlight w:val="green"/>
+        </w:rPr>
         <w:t xml:space="preserve">Profile (contains the information of </w:t>
       </w:r>
       <w:r>
         <w:rPr>
+          <w:highlight w:val="green"/>
           <w:lang w:val="en-US"/>
         </w:rPr>
         <w:t>About,</w:t>
       </w:r>
       <w:r>
+        <w:rPr>
+          <w:highlight w:val="green"/>
+        </w:rPr>
         <w:t xml:space="preserve"> </w:t>
       </w:r>
       <w:r>
         <w:rPr>
+          <w:highlight w:val="green"/>
           <w:lang w:val="en-US"/>
         </w:rPr>
-        <w:t>Projects,</w:t>
-      </w:r>
-      <w:r>
-        <w:rPr>
+        <w:t xml:space="preserve">Projects, Skills, </w:t>
+      </w:r>
+      <w:proofErr w:type="gramStart"/>
+      <w:r>
+        <w:rPr>
+          <w:highlight w:val="green"/>
           <w:lang w:val="en-US"/>
         </w:rPr>
-        <w:t xml:space="preserve"> </w:t>
-      </w:r>
-      <w:r>
-        <w:rPr>
+        <w:t>Education</w:t>
+      </w:r>
+      <w:proofErr w:type="gramEnd"/>
+      <w:r>
+        <w:rPr>
+          <w:highlight w:val="green"/>
           <w:lang w:val="en-US"/>
         </w:rPr>
-        <w:t>Skills, Education and social media</w:t>
-      </w:r>
-      <w:r>
+        <w:t xml:space="preserve"> and social media</w:t>
+      </w:r>
+      <w:r>
+        <w:rPr>
+          <w:highlight w:val="green"/>
+        </w:rPr>
         <w:t>).</w:t>
       </w:r>
     </w:p>
@@ -144,6 +162,7 @@
           <w:numId w:val="3"/>
         </w:numPr>
       </w:pPr>
+      <w:proofErr w:type="gramStart"/>
       <w:r>
         <w:rPr>
           <w:lang w:val="en-US"/>
@@ -162,7 +181,14 @@
         <w:rPr>
           <w:lang w:val="en-US"/>
         </w:rPr>
-        <w:t xml:space="preserve"> (Direct)</w:t>
+        <w:t xml:space="preserve"> (</w:t>
+      </w:r>
+      <w:proofErr w:type="gramEnd"/>
+      <w:r>
+        <w:rPr>
+          <w:lang w:val="en-US"/>
+        </w:rPr>
+        <w:t>Direct)</w:t>
       </w:r>
       <w:r>
         <w:rPr>

</xml_diff>